<commit_message>
avanzando en el proy
</commit_message>
<xml_diff>
--- a/Curso de Responsive Design Maquetación Mobile First.docx
+++ b/Curso de Responsive Design Maquetación Mobile First.docx
@@ -1,6 +1,6 @@
 
 <file path=word/document.xml><?xml version="1.0" encoding="utf-8"?>
-<w:document xmlns:wpc="http://schemas.microsoft.com/office/word/2010/wordprocessingCanvas" xmlns:cx="http://schemas.microsoft.com/office/drawing/2014/chartex" xmlns:cx1="http://schemas.microsoft.com/office/drawing/2015/9/8/chartex" xmlns:cx2="http://schemas.microsoft.com/office/drawing/2015/10/21/chartex" xmlns:cx3="http://schemas.microsoft.com/office/drawing/2016/5/9/chartex" xmlns:cx4="http://schemas.microsoft.com/office/drawing/2016/5/10/chartex" xmlns:cx5="http://schemas.microsoft.com/office/drawing/2016/5/11/chartex" xmlns:cx6="http://schemas.microsoft.com/office/drawing/2016/5/12/chartex" xmlns:cx7="http://schemas.microsoft.com/office/drawing/2016/5/13/chartex" xmlns:cx8="http://schemas.microsoft.com/office/drawing/2016/5/14/chartex" xmlns:mc="http://schemas.openxmlformats.org/markup-compatibility/2006" xmlns:aink="http://schemas.microsoft.com/office/drawing/2016/ink" xmlns:am3d="http://schemas.microsoft.com/office/drawing/2017/model3d" xmlns:o="urn:schemas-microsoft-com:office:office" xmlns:r="http://schemas.openxmlformats.org/officeDocument/2006/relationships" xmlns:m="http://schemas.openxmlformats.org/officeDocument/2006/math" xmlns:v="urn:schemas-microsoft-com:vml" xmlns:wp14="http://schemas.microsoft.com/office/word/2010/wordprocessingDrawing" xmlns:wp="http://schemas.openxmlformats.org/drawingml/2006/wordprocessingDrawing" xmlns:w10="urn:schemas-microsoft-com:office:word" xmlns:w="http://schemas.openxmlformats.org/wordprocessingml/2006/main" xmlns:w14="http://schemas.microsoft.com/office/word/2010/wordml" xmlns:w15="http://schemas.microsoft.com/office/word/2012/wordml" xmlns:w16cex="http://schemas.microsoft.com/office/word/2018/wordml/cex" xmlns:w16cid="http://schemas.microsoft.com/office/word/2016/wordml/cid" xmlns:w16="http://schemas.microsoft.com/office/word/2018/wordml" xmlns:w16sdtdh="http://schemas.microsoft.com/office/word/2020/wordml/sdtdatahash" xmlns:w16se="http://schemas.microsoft.com/office/word/2015/wordml/symex" xmlns:wpg="http://schemas.microsoft.com/office/word/2010/wordprocessingGroup" xmlns:wpi="http://schemas.microsoft.com/office/word/2010/wordprocessingInk" xmlns:wne="http://schemas.microsoft.com/office/word/2006/wordml" xmlns:wps="http://schemas.microsoft.com/office/word/2010/wordprocessingShape" mc:Ignorable="w14 w15 w16se w16cid w16 w16cex w16sdtdh wp14">
+<w:document xmlns:wpc="http://schemas.microsoft.com/office/word/2010/wordprocessingCanvas" xmlns:cx="http://schemas.microsoft.com/office/drawing/2014/chartex" xmlns:cx1="http://schemas.microsoft.com/office/drawing/2015/9/8/chartex" xmlns:cx2="http://schemas.microsoft.com/office/drawing/2015/10/21/chartex" xmlns:cx3="http://schemas.microsoft.com/office/drawing/2016/5/9/chartex" xmlns:cx4="http://schemas.microsoft.com/office/drawing/2016/5/10/chartex" xmlns:cx5="http://schemas.microsoft.com/office/drawing/2016/5/11/chartex" xmlns:cx6="http://schemas.microsoft.com/office/drawing/2016/5/12/chartex" xmlns:cx7="http://schemas.microsoft.com/office/drawing/2016/5/13/chartex" xmlns:cx8="http://schemas.microsoft.com/office/drawing/2016/5/14/chartex" xmlns:mc="http://schemas.openxmlformats.org/markup-compatibility/2006" xmlns:aink="http://schemas.microsoft.com/office/drawing/2016/ink" xmlns:am3d="http://schemas.microsoft.com/office/drawing/2017/model3d" xmlns:o="urn:schemas-microsoft-com:office:office" xmlns:oel="http://schemas.microsoft.com/office/2019/extlst" xmlns:r="http://schemas.openxmlformats.org/officeDocument/2006/relationships" xmlns:m="http://schemas.openxmlformats.org/officeDocument/2006/math" xmlns:v="urn:schemas-microsoft-com:vml" xmlns:wp14="http://schemas.microsoft.com/office/word/2010/wordprocessingDrawing" xmlns:wp="http://schemas.openxmlformats.org/drawingml/2006/wordprocessingDrawing" xmlns:w10="urn:schemas-microsoft-com:office:word" xmlns:w="http://schemas.openxmlformats.org/wordprocessingml/2006/main" xmlns:w14="http://schemas.microsoft.com/office/word/2010/wordml" xmlns:w15="http://schemas.microsoft.com/office/word/2012/wordml" xmlns:w16cex="http://schemas.microsoft.com/office/word/2018/wordml/cex" xmlns:w16cid="http://schemas.microsoft.com/office/word/2016/wordml/cid" xmlns:w16="http://schemas.microsoft.com/office/word/2018/wordml" xmlns:w16du="http://schemas.microsoft.com/office/word/2023/wordml/word16du" xmlns:w16sdtdh="http://schemas.microsoft.com/office/word/2020/wordml/sdtdatahash" xmlns:w16se="http://schemas.microsoft.com/office/word/2015/wordml/symex" xmlns:wpg="http://schemas.microsoft.com/office/word/2010/wordprocessingGroup" xmlns:wpi="http://schemas.microsoft.com/office/word/2010/wordprocessingInk" xmlns:wne="http://schemas.microsoft.com/office/word/2006/wordml" xmlns:wps="http://schemas.microsoft.com/office/word/2010/wordprocessingShape" mc:Ignorable="w14 w15 w16se w16cid w16 w16cex w16sdtdh wp14">
   <w:body>
     <w:p>
       <w:pPr>
@@ -635,6 +635,7 @@
           <w:sz w:val="21"/>
           <w:szCs w:val="21"/>
           <w:shd w:val="clear" w:color="auto" w:fill="0C1633"/>
+          <w:lang w:val="en-US"/>
         </w:rPr>
       </w:pPr>
       <w:r>
@@ -644,6 +645,7 @@
           <w:sz w:val="21"/>
           <w:szCs w:val="21"/>
           <w:shd w:val="clear" w:color="auto" w:fill="0C1633"/>
+          <w:lang w:val="en-US"/>
         </w:rPr>
         <w:t>&lt;</w:t>
       </w:r>
@@ -656,6 +658,7 @@
           <w:sz w:val="21"/>
           <w:szCs w:val="21"/>
           <w:shd w:val="clear" w:color="auto" w:fill="0C1633"/>
+          <w:lang w:val="en-US"/>
         </w:rPr>
         <w:t>link</w:t>
       </w:r>
@@ -666,6 +669,7 @@
           <w:sz w:val="21"/>
           <w:szCs w:val="21"/>
           <w:shd w:val="clear" w:color="auto" w:fill="0C1633"/>
+          <w:lang w:val="en-US"/>
         </w:rPr>
         <w:t xml:space="preserve"> rel=</w:t>
       </w:r>
@@ -676,6 +680,7 @@
           <w:sz w:val="21"/>
           <w:szCs w:val="21"/>
           <w:shd w:val="clear" w:color="auto" w:fill="0C1633"/>
+          <w:lang w:val="en-US"/>
         </w:rPr>
         <w:t>"preconnect"</w:t>
       </w:r>
@@ -686,6 +691,7 @@
           <w:sz w:val="21"/>
           <w:szCs w:val="21"/>
           <w:shd w:val="clear" w:color="auto" w:fill="0C1633"/>
+          <w:lang w:val="en-US"/>
         </w:rPr>
         <w:t xml:space="preserve"> href=</w:t>
       </w:r>
@@ -696,6 +702,7 @@
           <w:sz w:val="21"/>
           <w:szCs w:val="21"/>
           <w:shd w:val="clear" w:color="auto" w:fill="0C1633"/>
+          <w:lang w:val="en-US"/>
         </w:rPr>
         <w:t>"https://fonts.googleapis.com"</w:t>
       </w:r>
@@ -706,6 +713,7 @@
           <w:sz w:val="21"/>
           <w:szCs w:val="21"/>
           <w:shd w:val="clear" w:color="auto" w:fill="0C1633"/>
+          <w:lang w:val="en-US"/>
         </w:rPr>
         <w:t>&gt;</w:t>
       </w:r>
@@ -720,6 +728,7 @@
           <w:sz w:val="21"/>
           <w:szCs w:val="21"/>
           <w:shd w:val="clear" w:color="auto" w:fill="0C1633"/>
+          <w:lang w:val="en-US"/>
         </w:rPr>
       </w:pPr>
       <w:r>
@@ -729,6 +738,7 @@
           <w:sz w:val="21"/>
           <w:szCs w:val="21"/>
           <w:shd w:val="clear" w:color="auto" w:fill="0C1633"/>
+          <w:lang w:val="en-US"/>
         </w:rPr>
         <w:t>&lt;</w:t>
       </w:r>
@@ -741,6 +751,7 @@
           <w:sz w:val="21"/>
           <w:szCs w:val="21"/>
           <w:shd w:val="clear" w:color="auto" w:fill="0C1633"/>
+          <w:lang w:val="en-US"/>
         </w:rPr>
         <w:t>link</w:t>
       </w:r>
@@ -751,6 +762,7 @@
           <w:sz w:val="21"/>
           <w:szCs w:val="21"/>
           <w:shd w:val="clear" w:color="auto" w:fill="0C1633"/>
+          <w:lang w:val="en-US"/>
         </w:rPr>
         <w:t xml:space="preserve"> rel=</w:t>
       </w:r>
@@ -761,6 +773,7 @@
           <w:sz w:val="21"/>
           <w:szCs w:val="21"/>
           <w:shd w:val="clear" w:color="auto" w:fill="0C1633"/>
+          <w:lang w:val="en-US"/>
         </w:rPr>
         <w:t>"preconnect"</w:t>
       </w:r>
@@ -771,6 +784,7 @@
           <w:sz w:val="21"/>
           <w:szCs w:val="21"/>
           <w:shd w:val="clear" w:color="auto" w:fill="0C1633"/>
+          <w:lang w:val="en-US"/>
         </w:rPr>
         <w:t xml:space="preserve"> href=</w:t>
       </w:r>
@@ -781,6 +795,7 @@
           <w:sz w:val="21"/>
           <w:szCs w:val="21"/>
           <w:shd w:val="clear" w:color="auto" w:fill="0C1633"/>
+          <w:lang w:val="en-US"/>
         </w:rPr>
         <w:t>"https://fonts.gstatic.com"</w:t>
       </w:r>
@@ -791,6 +806,7 @@
           <w:sz w:val="21"/>
           <w:szCs w:val="21"/>
           <w:shd w:val="clear" w:color="auto" w:fill="0C1633"/>
+          <w:lang w:val="en-US"/>
         </w:rPr>
         <w:t xml:space="preserve"> crossorigin&gt;</w:t>
       </w:r>
@@ -805,6 +821,7 @@
           <w:sz w:val="21"/>
           <w:szCs w:val="21"/>
           <w:shd w:val="clear" w:color="auto" w:fill="0C1633"/>
+          <w:lang w:val="en-US"/>
         </w:rPr>
       </w:pPr>
       <w:r>
@@ -814,6 +831,7 @@
           <w:sz w:val="21"/>
           <w:szCs w:val="21"/>
           <w:shd w:val="clear" w:color="auto" w:fill="0C1633"/>
+          <w:lang w:val="en-US"/>
         </w:rPr>
         <w:t>&lt;</w:t>
       </w:r>
@@ -826,6 +844,7 @@
           <w:sz w:val="21"/>
           <w:szCs w:val="21"/>
           <w:shd w:val="clear" w:color="auto" w:fill="0C1633"/>
+          <w:lang w:val="en-US"/>
         </w:rPr>
         <w:t>link</w:t>
       </w:r>
@@ -836,6 +855,7 @@
           <w:sz w:val="21"/>
           <w:szCs w:val="21"/>
           <w:shd w:val="clear" w:color="auto" w:fill="0C1633"/>
+          <w:lang w:val="en-US"/>
         </w:rPr>
         <w:t xml:space="preserve"> href=</w:t>
       </w:r>
@@ -846,6 +866,7 @@
           <w:sz w:val="21"/>
           <w:szCs w:val="21"/>
           <w:shd w:val="clear" w:color="auto" w:fill="0C1633"/>
+          <w:lang w:val="en-US"/>
         </w:rPr>
         <w:t>"https://fonts.googleapis.com/css2?family=DM+Sans:wght@400;500;700&amp;family=Inter:wght@300;500&amp;display=swap"</w:t>
       </w:r>
@@ -856,6 +877,7 @@
           <w:sz w:val="21"/>
           <w:szCs w:val="21"/>
           <w:shd w:val="clear" w:color="auto" w:fill="0C1633"/>
+          <w:lang w:val="en-US"/>
         </w:rPr>
         <w:t xml:space="preserve"> rel=</w:t>
       </w:r>
@@ -866,6 +888,7 @@
           <w:sz w:val="21"/>
           <w:szCs w:val="21"/>
           <w:shd w:val="clear" w:color="auto" w:fill="0C1633"/>
+          <w:lang w:val="en-US"/>
         </w:rPr>
         <w:t>"stylesheet"</w:t>
       </w:r>
@@ -876,11 +899,18 @@
           <w:sz w:val="21"/>
           <w:szCs w:val="21"/>
           <w:shd w:val="clear" w:color="auto" w:fill="0C1633"/>
+          <w:lang w:val="en-US"/>
         </w:rPr>
         <w:t>&gt;</w:t>
       </w:r>
     </w:p>
-    <w:p/>
+    <w:p>
+      <w:pPr>
+        <w:rPr>
+          <w:lang w:val="en-US"/>
+        </w:rPr>
+      </w:pPr>
+    </w:p>
     <w:p>
       <w:pPr>
         <w:pStyle w:val="NormalWeb"/>
@@ -979,6 +1009,9 @@
         </w:rPr>
       </w:pPr>
       <w:r>
+        <w:rPr>
+          <w:noProof/>
+        </w:rPr>
         <w:lastRenderedPageBreak/>
         <w:drawing>
           <wp:inline distT="0" distB="0" distL="0" distR="0" wp14:anchorId="5596A4E5" wp14:editId="03F0B66C">
@@ -2088,6 +2121,7 @@
           <w:sz w:val="21"/>
           <w:szCs w:val="21"/>
           <w:shd w:val="clear" w:color="auto" w:fill="0C1633"/>
+          <w:lang w:val="en-US"/>
         </w:rPr>
       </w:pPr>
       <w:r>
@@ -2097,6 +2131,7 @@
           <w:sz w:val="21"/>
           <w:szCs w:val="21"/>
           <w:shd w:val="clear" w:color="auto" w:fill="0C1633"/>
+          <w:lang w:val="en-US"/>
         </w:rPr>
         <w:t>--secondary-blue</w:t>
       </w:r>
@@ -2107,6 +2142,7 @@
           <w:sz w:val="21"/>
           <w:szCs w:val="21"/>
           <w:shd w:val="clear" w:color="auto" w:fill="0C1633"/>
+          <w:lang w:val="en-US"/>
         </w:rPr>
         <w:t xml:space="preserve">: </w:t>
       </w:r>
@@ -2117,6 +2153,7 @@
           <w:sz w:val="21"/>
           <w:szCs w:val="21"/>
           <w:shd w:val="clear" w:color="auto" w:fill="0C1633"/>
+          <w:lang w:val="en-US"/>
         </w:rPr>
         <w:t>#1a9af7</w:t>
       </w:r>
@@ -2127,6 +2164,7 @@
           <w:sz w:val="21"/>
           <w:szCs w:val="21"/>
           <w:shd w:val="clear" w:color="auto" w:fill="0C1633"/>
+          <w:lang w:val="en-US"/>
         </w:rPr>
         <w:t>;</w:t>
       </w:r>
@@ -2141,6 +2179,7 @@
           <w:sz w:val="21"/>
           <w:szCs w:val="21"/>
           <w:shd w:val="clear" w:color="auto" w:fill="0C1633"/>
+          <w:lang w:val="en-US"/>
         </w:rPr>
       </w:pPr>
       <w:r>
@@ -2150,6 +2189,7 @@
           <w:sz w:val="21"/>
           <w:szCs w:val="21"/>
           <w:shd w:val="clear" w:color="auto" w:fill="0C1633"/>
+          <w:lang w:val="en-US"/>
         </w:rPr>
         <w:t>--soft-blue</w:t>
       </w:r>
@@ -2160,6 +2200,7 @@
           <w:sz w:val="21"/>
           <w:szCs w:val="21"/>
           <w:shd w:val="clear" w:color="auto" w:fill="0C1633"/>
+          <w:lang w:val="en-US"/>
         </w:rPr>
         <w:t xml:space="preserve">: </w:t>
       </w:r>
@@ -2170,6 +2211,7 @@
           <w:sz w:val="21"/>
           <w:szCs w:val="21"/>
           <w:shd w:val="clear" w:color="auto" w:fill="0C1633"/>
+          <w:lang w:val="en-US"/>
         </w:rPr>
         <w:t>#e7f5ff</w:t>
       </w:r>
@@ -2180,6 +2222,7 @@
           <w:sz w:val="21"/>
           <w:szCs w:val="21"/>
           <w:shd w:val="clear" w:color="auto" w:fill="0C1633"/>
+          <w:lang w:val="en-US"/>
         </w:rPr>
         <w:t>;</w:t>
       </w:r>
@@ -2194,6 +2237,7 @@
           <w:sz w:val="21"/>
           <w:szCs w:val="21"/>
           <w:shd w:val="clear" w:color="auto" w:fill="0C1633"/>
+          <w:lang w:val="en-US"/>
         </w:rPr>
       </w:pPr>
       <w:r>
@@ -2203,6 +2247,7 @@
           <w:sz w:val="21"/>
           <w:szCs w:val="21"/>
           <w:shd w:val="clear" w:color="auto" w:fill="0C1633"/>
+          <w:lang w:val="en-US"/>
         </w:rPr>
         <w:t>--warm-black</w:t>
       </w:r>
@@ -2213,6 +2258,7 @@
           <w:sz w:val="21"/>
           <w:szCs w:val="21"/>
           <w:shd w:val="clear" w:color="auto" w:fill="0C1633"/>
+          <w:lang w:val="en-US"/>
         </w:rPr>
         <w:t xml:space="preserve">: </w:t>
       </w:r>
@@ -2223,6 +2269,7 @@
           <w:sz w:val="21"/>
           <w:szCs w:val="21"/>
           <w:shd w:val="clear" w:color="auto" w:fill="0C1633"/>
+          <w:lang w:val="en-US"/>
         </w:rPr>
         <w:t>#282623</w:t>
       </w:r>
@@ -2233,6 +2280,7 @@
           <w:sz w:val="21"/>
           <w:szCs w:val="21"/>
           <w:shd w:val="clear" w:color="auto" w:fill="0C1633"/>
+          <w:lang w:val="en-US"/>
         </w:rPr>
         <w:t>;</w:t>
       </w:r>
@@ -2247,6 +2295,7 @@
           <w:sz w:val="21"/>
           <w:szCs w:val="21"/>
           <w:shd w:val="clear" w:color="auto" w:fill="0C1633"/>
+          <w:lang w:val="en-US"/>
         </w:rPr>
       </w:pPr>
       <w:r>
@@ -2256,6 +2305,7 @@
           <w:sz w:val="21"/>
           <w:szCs w:val="21"/>
           <w:shd w:val="clear" w:color="auto" w:fill="0C1633"/>
+          <w:lang w:val="en-US"/>
         </w:rPr>
         <w:t>--black</w:t>
       </w:r>
@@ -2266,6 +2316,7 @@
           <w:sz w:val="21"/>
           <w:szCs w:val="21"/>
           <w:shd w:val="clear" w:color="auto" w:fill="0C1633"/>
+          <w:lang w:val="en-US"/>
         </w:rPr>
         <w:t xml:space="preserve">: </w:t>
       </w:r>
@@ -2276,6 +2327,7 @@
           <w:sz w:val="21"/>
           <w:szCs w:val="21"/>
           <w:shd w:val="clear" w:color="auto" w:fill="0C1633"/>
+          <w:lang w:val="en-US"/>
         </w:rPr>
         <w:t>#201e1c</w:t>
       </w:r>
@@ -2286,6 +2338,7 @@
           <w:sz w:val="21"/>
           <w:szCs w:val="21"/>
           <w:shd w:val="clear" w:color="auto" w:fill="0C1633"/>
+          <w:lang w:val="en-US"/>
         </w:rPr>
         <w:t>;</w:t>
       </w:r>
@@ -2300,6 +2353,7 @@
           <w:sz w:val="21"/>
           <w:szCs w:val="21"/>
           <w:shd w:val="clear" w:color="auto" w:fill="0C1633"/>
+          <w:lang w:val="en-US"/>
         </w:rPr>
       </w:pPr>
       <w:r>
@@ -2309,6 +2363,7 @@
           <w:sz w:val="21"/>
           <w:szCs w:val="21"/>
           <w:shd w:val="clear" w:color="auto" w:fill="0C1633"/>
+          <w:lang w:val="en-US"/>
         </w:rPr>
         <w:t>--grey</w:t>
       </w:r>
@@ -2319,6 +2374,7 @@
           <w:sz w:val="21"/>
           <w:szCs w:val="21"/>
           <w:shd w:val="clear" w:color="auto" w:fill="0C1633"/>
+          <w:lang w:val="en-US"/>
         </w:rPr>
         <w:t xml:space="preserve">: </w:t>
       </w:r>
@@ -2329,6 +2385,7 @@
           <w:sz w:val="21"/>
           <w:szCs w:val="21"/>
           <w:shd w:val="clear" w:color="auto" w:fill="0C1633"/>
+          <w:lang w:val="en-US"/>
         </w:rPr>
         <w:t>#bababa</w:t>
       </w:r>
@@ -2339,6 +2396,7 @@
           <w:sz w:val="21"/>
           <w:szCs w:val="21"/>
           <w:shd w:val="clear" w:color="auto" w:fill="0C1633"/>
+          <w:lang w:val="en-US"/>
         </w:rPr>
         <w:t>;</w:t>
       </w:r>
@@ -2353,6 +2411,7 @@
           <w:sz w:val="21"/>
           <w:szCs w:val="21"/>
           <w:shd w:val="clear" w:color="auto" w:fill="0C1633"/>
+          <w:lang w:val="en-US"/>
         </w:rPr>
       </w:pPr>
       <w:r>
@@ -2362,6 +2421,7 @@
           <w:sz w:val="21"/>
           <w:szCs w:val="21"/>
           <w:shd w:val="clear" w:color="auto" w:fill="0C1633"/>
+          <w:lang w:val="en-US"/>
         </w:rPr>
         <w:t>--off-white</w:t>
       </w:r>
@@ -2372,6 +2432,7 @@
           <w:sz w:val="21"/>
           <w:szCs w:val="21"/>
           <w:shd w:val="clear" w:color="auto" w:fill="0C1633"/>
+          <w:lang w:val="en-US"/>
         </w:rPr>
         <w:t xml:space="preserve">: </w:t>
       </w:r>
@@ -2382,6 +2443,7 @@
           <w:sz w:val="21"/>
           <w:szCs w:val="21"/>
           <w:shd w:val="clear" w:color="auto" w:fill="0C1633"/>
+          <w:lang w:val="en-US"/>
         </w:rPr>
         <w:t>#faf8f7</w:t>
       </w:r>
@@ -2392,6 +2454,7 @@
           <w:sz w:val="21"/>
           <w:szCs w:val="21"/>
           <w:shd w:val="clear" w:color="auto" w:fill="0C1633"/>
+          <w:lang w:val="en-US"/>
         </w:rPr>
         <w:t>;</w:t>
       </w:r>
@@ -2406,6 +2469,7 @@
           <w:sz w:val="21"/>
           <w:szCs w:val="21"/>
           <w:shd w:val="clear" w:color="auto" w:fill="0C1633"/>
+          <w:lang w:val="en-US"/>
         </w:rPr>
       </w:pPr>
       <w:r>
@@ -2415,6 +2479,7 @@
           <w:sz w:val="21"/>
           <w:szCs w:val="21"/>
           <w:shd w:val="clear" w:color="auto" w:fill="0C1633"/>
+          <w:lang w:val="en-US"/>
         </w:rPr>
         <w:t>--just-white</w:t>
       </w:r>
@@ -2425,6 +2490,7 @@
           <w:sz w:val="21"/>
           <w:szCs w:val="21"/>
           <w:shd w:val="clear" w:color="auto" w:fill="0C1633"/>
+          <w:lang w:val="en-US"/>
         </w:rPr>
         <w:t xml:space="preserve">: </w:t>
       </w:r>
@@ -2435,6 +2501,7 @@
           <w:sz w:val="21"/>
           <w:szCs w:val="21"/>
           <w:shd w:val="clear" w:color="auto" w:fill="0C1633"/>
+          <w:lang w:val="en-US"/>
         </w:rPr>
         <w:t>#fff</w:t>
       </w:r>
@@ -2445,6 +2512,7 @@
           <w:sz w:val="21"/>
           <w:szCs w:val="21"/>
           <w:shd w:val="clear" w:color="auto" w:fill="0C1633"/>
+          <w:lang w:val="en-US"/>
         </w:rPr>
         <w:t>;</w:t>
       </w:r>
@@ -3117,6 +3185,9 @@
         <w:br/>
       </w:r>
       <w:r>
+        <w:rPr>
+          <w:noProof/>
+        </w:rPr>
         <w:drawing>
           <wp:inline distT="0" distB="0" distL="0" distR="0" wp14:anchorId="2C0259C6" wp14:editId="3AEBEA40">
             <wp:extent cx="5612130" cy="3152775"/>
@@ -4005,8 +4076,14 @@
     <w:p>
       <w:pPr>
         <w:pStyle w:val="Ttulo1"/>
-      </w:pPr>
-      <w:r>
+        <w:rPr>
+          <w:lang w:val="en-US"/>
+        </w:rPr>
+      </w:pPr>
+      <w:r>
+        <w:rPr>
+          <w:lang w:val="en-US"/>
+        </w:rPr>
         <w:t>Uso de linear gradient</w:t>
       </w:r>
     </w:p>
@@ -4019,7 +4096,7 @@
           <w:color w:val="CCCCCC"/>
           <w:sz w:val="21"/>
           <w:szCs w:val="21"/>
-          <w:lang w:eastAsia="es-MX"/>
+          <w:lang w:val="en-US" w:eastAsia="es-MX"/>
         </w:rPr>
       </w:pPr>
       <w:r>
@@ -4028,7 +4105,7 @@
           <w:color w:val="CCCCCC"/>
           <w:sz w:val="21"/>
           <w:szCs w:val="21"/>
-          <w:lang w:eastAsia="es-MX"/>
+          <w:lang w:val="en-US" w:eastAsia="es-MX"/>
         </w:rPr>
         <w:t xml:space="preserve">    </w:t>
       </w:r>
@@ -4038,7 +4115,7 @@
           <w:color w:val="9CDCFE"/>
           <w:sz w:val="21"/>
           <w:szCs w:val="21"/>
-          <w:lang w:eastAsia="es-MX"/>
+          <w:lang w:val="en-US" w:eastAsia="es-MX"/>
         </w:rPr>
         <w:t>background</w:t>
       </w:r>
@@ -4048,7 +4125,7 @@
           <w:color w:val="CCCCCC"/>
           <w:sz w:val="21"/>
           <w:szCs w:val="21"/>
-          <w:lang w:eastAsia="es-MX"/>
+          <w:lang w:val="en-US" w:eastAsia="es-MX"/>
         </w:rPr>
         <w:t xml:space="preserve">: </w:t>
       </w:r>
@@ -4058,7 +4135,7 @@
           <w:color w:val="DCDCAA"/>
           <w:sz w:val="21"/>
           <w:szCs w:val="21"/>
-          <w:lang w:eastAsia="es-MX"/>
+          <w:lang w:val="en-US" w:eastAsia="es-MX"/>
         </w:rPr>
         <w:t>linear-gradient</w:t>
       </w:r>
@@ -4068,7 +4145,7 @@
           <w:color w:val="CCCCCC"/>
           <w:sz w:val="21"/>
           <w:szCs w:val="21"/>
-          <w:lang w:eastAsia="es-MX"/>
+          <w:lang w:val="en-US" w:eastAsia="es-MX"/>
         </w:rPr>
         <w:t>(</w:t>
       </w:r>
@@ -4078,7 +4155,7 @@
           <w:color w:val="B5CEA8"/>
           <w:sz w:val="21"/>
           <w:szCs w:val="21"/>
-          <w:lang w:eastAsia="es-MX"/>
+          <w:lang w:val="en-US" w:eastAsia="es-MX"/>
         </w:rPr>
         <w:t>207.8deg</w:t>
       </w:r>
@@ -4088,7 +4165,7 @@
           <w:color w:val="CCCCCC"/>
           <w:sz w:val="21"/>
           <w:szCs w:val="21"/>
-          <w:lang w:eastAsia="es-MX"/>
+          <w:lang w:val="en-US" w:eastAsia="es-MX"/>
         </w:rPr>
         <w:t xml:space="preserve">, </w:t>
       </w:r>
@@ -4098,7 +4175,7 @@
           <w:color w:val="CE9178"/>
           <w:sz w:val="21"/>
           <w:szCs w:val="21"/>
-          <w:lang w:eastAsia="es-MX"/>
+          <w:lang w:val="en-US" w:eastAsia="es-MX"/>
         </w:rPr>
         <w:t>#201E1C</w:t>
       </w:r>
@@ -4108,7 +4185,7 @@
           <w:color w:val="CCCCCC"/>
           <w:sz w:val="21"/>
           <w:szCs w:val="21"/>
-          <w:lang w:eastAsia="es-MX"/>
+          <w:lang w:val="en-US" w:eastAsia="es-MX"/>
         </w:rPr>
         <w:t xml:space="preserve"> </w:t>
       </w:r>
@@ -4118,7 +4195,7 @@
           <w:color w:val="B5CEA8"/>
           <w:sz w:val="21"/>
           <w:szCs w:val="21"/>
-          <w:lang w:eastAsia="es-MX"/>
+          <w:lang w:val="en-US" w:eastAsia="es-MX"/>
         </w:rPr>
         <w:t>16.69%</w:t>
       </w:r>
@@ -4128,7 +4205,7 @@
           <w:color w:val="CCCCCC"/>
           <w:sz w:val="21"/>
           <w:szCs w:val="21"/>
-          <w:lang w:eastAsia="es-MX"/>
+          <w:lang w:val="en-US" w:eastAsia="es-MX"/>
         </w:rPr>
         <w:t xml:space="preserve">, </w:t>
       </w:r>
@@ -4138,7 +4215,7 @@
           <w:color w:val="CE9178"/>
           <w:sz w:val="21"/>
           <w:szCs w:val="21"/>
-          <w:lang w:eastAsia="es-MX"/>
+          <w:lang w:val="en-US" w:eastAsia="es-MX"/>
         </w:rPr>
         <w:t>#F7931A</w:t>
       </w:r>
@@ -4148,7 +4225,7 @@
           <w:color w:val="CCCCCC"/>
           <w:sz w:val="21"/>
           <w:szCs w:val="21"/>
-          <w:lang w:eastAsia="es-MX"/>
+          <w:lang w:val="en-US" w:eastAsia="es-MX"/>
         </w:rPr>
         <w:t xml:space="preserve"> </w:t>
       </w:r>
@@ -4158,7 +4235,7 @@
           <w:color w:val="B5CEA8"/>
           <w:sz w:val="21"/>
           <w:szCs w:val="21"/>
-          <w:lang w:eastAsia="es-MX"/>
+          <w:lang w:val="en-US" w:eastAsia="es-MX"/>
         </w:rPr>
         <w:t>100%</w:t>
       </w:r>
@@ -4168,14 +4245,23 @@
           <w:color w:val="CCCCCC"/>
           <w:sz w:val="21"/>
           <w:szCs w:val="21"/>
-          <w:lang w:eastAsia="es-MX"/>
+          <w:lang w:val="en-US" w:eastAsia="es-MX"/>
         </w:rPr>
         <w:t>)</w:t>
       </w:r>
     </w:p>
-    <w:p/>
-    <w:p>
-      <w:r>
+    <w:p>
+      <w:pPr>
+        <w:rPr>
+          <w:lang w:val="en-US"/>
+        </w:rPr>
+      </w:pPr>
+    </w:p>
+    <w:p>
+      <w:r>
+        <w:rPr>
+          <w:noProof/>
+        </w:rPr>
         <w:drawing>
           <wp:inline distT="0" distB="0" distL="0" distR="0" wp14:anchorId="16190FF3" wp14:editId="5A858E0E">
             <wp:extent cx="3315163" cy="3419952"/>
@@ -4223,7 +4309,7 @@
           <w:color w:val="CCCCCC"/>
           <w:sz w:val="21"/>
           <w:szCs w:val="21"/>
-          <w:lang w:eastAsia="es-MX"/>
+          <w:lang w:val="en-US" w:eastAsia="es-MX"/>
         </w:rPr>
       </w:pPr>
       <w:r>
@@ -4232,7 +4318,7 @@
           <w:color w:val="9CDCFE"/>
           <w:sz w:val="21"/>
           <w:szCs w:val="21"/>
-          <w:lang w:eastAsia="es-MX"/>
+          <w:lang w:val="en-US" w:eastAsia="es-MX"/>
         </w:rPr>
         <w:t>line-height</w:t>
       </w:r>
@@ -4242,7 +4328,7 @@
           <w:color w:val="CCCCCC"/>
           <w:sz w:val="21"/>
           <w:szCs w:val="21"/>
-          <w:lang w:eastAsia="es-MX"/>
+          <w:lang w:val="en-US" w:eastAsia="es-MX"/>
         </w:rPr>
         <w:t xml:space="preserve">: </w:t>
       </w:r>
@@ -4252,7 +4338,7 @@
           <w:color w:val="B5CEA8"/>
           <w:sz w:val="21"/>
           <w:szCs w:val="21"/>
-          <w:lang w:eastAsia="es-MX"/>
+          <w:lang w:val="en-US" w:eastAsia="es-MX"/>
         </w:rPr>
         <w:t>2.6rem</w:t>
       </w:r>
@@ -4262,14 +4348,28 @@
           <w:color w:val="CCCCCC"/>
           <w:sz w:val="21"/>
           <w:szCs w:val="21"/>
-          <w:lang w:eastAsia="es-MX"/>
+          <w:lang w:val="en-US" w:eastAsia="es-MX"/>
         </w:rPr>
         <w:t>;</w:t>
       </w:r>
     </w:p>
-    <w:p/>
-    <w:p>
-      <w:r>
+    <w:p>
+      <w:pPr>
+        <w:rPr>
+          <w:lang w:val="en-US"/>
+        </w:rPr>
+      </w:pPr>
+    </w:p>
+    <w:p>
+      <w:pPr>
+        <w:rPr>
+          <w:lang w:val="en-US"/>
+        </w:rPr>
+      </w:pPr>
+      <w:r>
+        <w:rPr>
+          <w:lang w:val="en-US"/>
+        </w:rPr>
         <w:t>es el interlineado.</w:t>
       </w:r>
     </w:p>
@@ -4406,7 +4506,161 @@
         <w:t>);</w:t>
       </w:r>
     </w:p>
-    <w:p/>
+    <w:p>
+      <w:r>
+        <w:rPr>
+          <w:noProof/>
+        </w:rPr>
+        <w:lastRenderedPageBreak/>
+        <w:drawing>
+          <wp:inline distT="0" distB="0" distL="0" distR="0" wp14:anchorId="49628A8A" wp14:editId="348DFE06">
+            <wp:extent cx="5612130" cy="3969385"/>
+            <wp:effectExtent l="0" t="0" r="7620" b="0"/>
+            <wp:docPr id="919616459" name="Imagen 1" descr="Preview"/>
+            <wp:cNvGraphicFramePr>
+              <a:graphicFrameLocks xmlns:a="http://schemas.openxmlformats.org/drawingml/2006/main" noChangeAspect="1"/>
+            </wp:cNvGraphicFramePr>
+            <a:graphic xmlns:a="http://schemas.openxmlformats.org/drawingml/2006/main">
+              <a:graphicData uri="http://schemas.openxmlformats.org/drawingml/2006/picture">
+                <pic:pic xmlns:pic="http://schemas.openxmlformats.org/drawingml/2006/picture">
+                  <pic:nvPicPr>
+                    <pic:cNvPr id="0" name="Picture 1" descr="Preview"/>
+                    <pic:cNvPicPr>
+                      <a:picLocks noChangeAspect="1" noChangeArrowheads="1"/>
+                    </pic:cNvPicPr>
+                  </pic:nvPicPr>
+                  <pic:blipFill>
+                    <a:blip r:embed="rId19">
+                      <a:extLst>
+                        <a:ext uri="{28A0092B-C50C-407E-A947-70E740481C1C}">
+                          <a14:useLocalDpi xmlns:a14="http://schemas.microsoft.com/office/drawing/2010/main" val="0"/>
+                        </a:ext>
+                      </a:extLst>
+                    </a:blip>
+                    <a:srcRect/>
+                    <a:stretch>
+                      <a:fillRect/>
+                    </a:stretch>
+                  </pic:blipFill>
+                  <pic:spPr bwMode="auto">
+                    <a:xfrm>
+                      <a:off x="0" y="0"/>
+                      <a:ext cx="5612130" cy="3969385"/>
+                    </a:xfrm>
+                    <a:prstGeom prst="rect">
+                      <a:avLst/>
+                    </a:prstGeom>
+                    <a:noFill/>
+                    <a:ln>
+                      <a:noFill/>
+                    </a:ln>
+                  </pic:spPr>
+                </pic:pic>
+              </a:graphicData>
+            </a:graphic>
+          </wp:inline>
+        </w:drawing>
+      </w:r>
+    </w:p>
+    <w:p>
+      <w:pPr>
+        <w:rPr>
+          <w:rFonts w:ascii="Roboto" w:hAnsi="Roboto"/>
+          <w:color w:val="EFF3F8"/>
+          <w:sz w:val="21"/>
+          <w:szCs w:val="21"/>
+          <w:shd w:val="clear" w:color="auto" w:fill="24385B"/>
+        </w:rPr>
+      </w:pPr>
+      <w:r>
+        <w:rPr>
+          <w:rFonts w:ascii="Roboto" w:hAnsi="Roboto"/>
+          <w:color w:val="EFF3F8"/>
+          <w:sz w:val="21"/>
+          <w:szCs w:val="21"/>
+          <w:shd w:val="clear" w:color="auto" w:fill="24385B"/>
+        </w:rPr>
+        <w:t>Escuche en una conferencia que una buena estrategia no es salir de la zona de confort, si no hacerla mas grande. Es decir sentirse cómodo en lo incomodo.</w:t>
+      </w:r>
+    </w:p>
+    <w:p>
+      <w:pPr>
+        <w:rPr>
+          <w:rFonts w:ascii="Roboto" w:hAnsi="Roboto"/>
+          <w:color w:val="EFF3F8"/>
+          <w:sz w:val="21"/>
+          <w:szCs w:val="21"/>
+          <w:shd w:val="clear" w:color="auto" w:fill="24385B"/>
+        </w:rPr>
+      </w:pPr>
+    </w:p>
+    <w:p>
+      <w:pPr>
+        <w:rPr>
+          <w:rFonts w:ascii="Roboto" w:hAnsi="Roboto"/>
+          <w:color w:val="EFF3F8"/>
+          <w:sz w:val="21"/>
+          <w:szCs w:val="21"/>
+          <w:shd w:val="clear" w:color="auto" w:fill="24385B"/>
+        </w:rPr>
+      </w:pPr>
+      <w:r>
+        <w:rPr>
+          <w:rFonts w:ascii="Roboto" w:hAnsi="Roboto"/>
+          <w:color w:val="EFF3F8"/>
+          <w:sz w:val="21"/>
+          <w:szCs w:val="21"/>
+          <w:shd w:val="clear" w:color="auto" w:fill="24385B"/>
+        </w:rPr>
+        <w:t>En cuanto al posicionamiento un elemento hijo tiene posiconamimento absolute para poder modificar su posición top,entre otros. El elemento padre debe tener un position relative o sino buscara al siguiente elemento padre que tenga posicionamiento relative y se ubicara en referencia a este.</w:t>
+      </w:r>
+    </w:p>
+    <w:p>
+      <w:r>
+        <w:drawing>
+          <wp:inline distT="0" distB="0" distL="0" distR="0" wp14:anchorId="3D43BA2B" wp14:editId="78083089">
+            <wp:extent cx="2905125" cy="1873647"/>
+            <wp:effectExtent l="0" t="0" r="0" b="0"/>
+            <wp:docPr id="1632195216" name="Imagen 1" descr="Texto&#10;&#10;Descripción generada automáticamente"/>
+            <wp:cNvGraphicFramePr>
+              <a:graphicFrameLocks xmlns:a="http://schemas.openxmlformats.org/drawingml/2006/main" noChangeAspect="1"/>
+            </wp:cNvGraphicFramePr>
+            <a:graphic xmlns:a="http://schemas.openxmlformats.org/drawingml/2006/main">
+              <a:graphicData uri="http://schemas.openxmlformats.org/drawingml/2006/picture">
+                <pic:pic xmlns:pic="http://schemas.openxmlformats.org/drawingml/2006/picture">
+                  <pic:nvPicPr>
+                    <pic:cNvPr id="1632195216" name="Imagen 1" descr="Texto&#10;&#10;Descripción generada automáticamente"/>
+                    <pic:cNvPicPr/>
+                  </pic:nvPicPr>
+                  <pic:blipFill rotWithShape="1">
+                    <a:blip r:embed="rId20"/>
+                    <a:srcRect b="36913"/>
+                    <a:stretch/>
+                  </pic:blipFill>
+                  <pic:spPr bwMode="auto">
+                    <a:xfrm>
+                      <a:off x="0" y="0"/>
+                      <a:ext cx="2906673" cy="1874645"/>
+                    </a:xfrm>
+                    <a:prstGeom prst="rect">
+                      <a:avLst/>
+                    </a:prstGeom>
+                    <a:ln>
+                      <a:noFill/>
+                    </a:ln>
+                    <a:extLst>
+                      <a:ext uri="{53640926-AAD7-44D8-BBD7-CCE9431645EC}">
+                        <a14:shadowObscured xmlns:a14="http://schemas.microsoft.com/office/drawing/2010/main"/>
+                      </a:ext>
+                    </a:extLst>
+                  </pic:spPr>
+                </pic:pic>
+              </a:graphicData>
+            </a:graphic>
+          </wp:inline>
+        </w:drawing>
+      </w:r>
+    </w:p>
     <w:sectPr>
       <w:pgSz w:w="12240" w:h="15840"/>
       <w:pgMar w:top="1417" w:right="1701" w:bottom="1417" w:left="1701" w:header="708" w:footer="708" w:gutter="0"/>
@@ -4418,7 +4672,7 @@
 </file>
 
 <file path=word/numbering.xml><?xml version="1.0" encoding="utf-8"?>
-<w:numbering xmlns:wpc="http://schemas.microsoft.com/office/word/2010/wordprocessingCanvas" xmlns:cx="http://schemas.microsoft.com/office/drawing/2014/chartex" xmlns:cx1="http://schemas.microsoft.com/office/drawing/2015/9/8/chartex" xmlns:cx2="http://schemas.microsoft.com/office/drawing/2015/10/21/chartex" xmlns:cx3="http://schemas.microsoft.com/office/drawing/2016/5/9/chartex" xmlns:cx4="http://schemas.microsoft.com/office/drawing/2016/5/10/chartex" xmlns:cx5="http://schemas.microsoft.com/office/drawing/2016/5/11/chartex" xmlns:cx6="http://schemas.microsoft.com/office/drawing/2016/5/12/chartex" xmlns:cx7="http://schemas.microsoft.com/office/drawing/2016/5/13/chartex" xmlns:cx8="http://schemas.microsoft.com/office/drawing/2016/5/14/chartex" xmlns:mc="http://schemas.openxmlformats.org/markup-compatibility/2006" xmlns:aink="http://schemas.microsoft.com/office/drawing/2016/ink" xmlns:am3d="http://schemas.microsoft.com/office/drawing/2017/model3d" xmlns:o="urn:schemas-microsoft-com:office:office" xmlns:r="http://schemas.openxmlformats.org/officeDocument/2006/relationships" xmlns:m="http://schemas.openxmlformats.org/officeDocument/2006/math" xmlns:v="urn:schemas-microsoft-com:vml" xmlns:wp14="http://schemas.microsoft.com/office/word/2010/wordprocessingDrawing" xmlns:wp="http://schemas.openxmlformats.org/drawingml/2006/wordprocessingDrawing" xmlns:w10="urn:schemas-microsoft-com:office:word" xmlns:w="http://schemas.openxmlformats.org/wordprocessingml/2006/main" xmlns:w14="http://schemas.microsoft.com/office/word/2010/wordml" xmlns:w15="http://schemas.microsoft.com/office/word/2012/wordml" xmlns:w16cex="http://schemas.microsoft.com/office/word/2018/wordml/cex" xmlns:w16cid="http://schemas.microsoft.com/office/word/2016/wordml/cid" xmlns:w16="http://schemas.microsoft.com/office/word/2018/wordml" xmlns:w16sdtdh="http://schemas.microsoft.com/office/word/2020/wordml/sdtdatahash" xmlns:w16se="http://schemas.microsoft.com/office/word/2015/wordml/symex" xmlns:wpg="http://schemas.microsoft.com/office/word/2010/wordprocessingGroup" xmlns:wpi="http://schemas.microsoft.com/office/word/2010/wordprocessingInk" xmlns:wne="http://schemas.microsoft.com/office/word/2006/wordml" xmlns:wps="http://schemas.microsoft.com/office/word/2010/wordprocessingShape" mc:Ignorable="w14 w15 w16se w16cid w16 w16cex w16sdtdh wp14">
+<w:numbering xmlns:wpc="http://schemas.microsoft.com/office/word/2010/wordprocessingCanvas" xmlns:cx="http://schemas.microsoft.com/office/drawing/2014/chartex" xmlns:cx1="http://schemas.microsoft.com/office/drawing/2015/9/8/chartex" xmlns:cx2="http://schemas.microsoft.com/office/drawing/2015/10/21/chartex" xmlns:cx3="http://schemas.microsoft.com/office/drawing/2016/5/9/chartex" xmlns:cx4="http://schemas.microsoft.com/office/drawing/2016/5/10/chartex" xmlns:cx5="http://schemas.microsoft.com/office/drawing/2016/5/11/chartex" xmlns:cx6="http://schemas.microsoft.com/office/drawing/2016/5/12/chartex" xmlns:cx7="http://schemas.microsoft.com/office/drawing/2016/5/13/chartex" xmlns:cx8="http://schemas.microsoft.com/office/drawing/2016/5/14/chartex" xmlns:mc="http://schemas.openxmlformats.org/markup-compatibility/2006" xmlns:aink="http://schemas.microsoft.com/office/drawing/2016/ink" xmlns:am3d="http://schemas.microsoft.com/office/drawing/2017/model3d" xmlns:o="urn:schemas-microsoft-com:office:office" xmlns:oel="http://schemas.microsoft.com/office/2019/extlst" xmlns:r="http://schemas.openxmlformats.org/officeDocument/2006/relationships" xmlns:m="http://schemas.openxmlformats.org/officeDocument/2006/math" xmlns:v="urn:schemas-microsoft-com:vml" xmlns:wp14="http://schemas.microsoft.com/office/word/2010/wordprocessingDrawing" xmlns:wp="http://schemas.openxmlformats.org/drawingml/2006/wordprocessingDrawing" xmlns:w10="urn:schemas-microsoft-com:office:word" xmlns:w="http://schemas.openxmlformats.org/wordprocessingml/2006/main" xmlns:w14="http://schemas.microsoft.com/office/word/2010/wordml" xmlns:w15="http://schemas.microsoft.com/office/word/2012/wordml" xmlns:w16cex="http://schemas.microsoft.com/office/word/2018/wordml/cex" xmlns:w16cid="http://schemas.microsoft.com/office/word/2016/wordml/cid" xmlns:w16="http://schemas.microsoft.com/office/word/2018/wordml" xmlns:w16du="http://schemas.microsoft.com/office/word/2023/wordml/word16du" xmlns:w16sdtdh="http://schemas.microsoft.com/office/word/2020/wordml/sdtdatahash" xmlns:w16se="http://schemas.microsoft.com/office/word/2015/wordml/symex" xmlns:wpg="http://schemas.microsoft.com/office/word/2010/wordprocessingGroup" xmlns:wpi="http://schemas.microsoft.com/office/word/2010/wordprocessingInk" xmlns:wne="http://schemas.microsoft.com/office/word/2006/wordml" xmlns:wps="http://schemas.microsoft.com/office/word/2010/wordprocessingShape" mc:Ignorable="w14 w15 w16se w16cid w16 w16cex w16sdtdh wp14">
   <w:abstractNum w:abstractNumId="0" w15:restartNumberingAfterBreak="0">
     <w:nsid w:val="052509EE"/>
     <w:multiLevelType w:val="multilevel"/>
@@ -5128,19 +5382,19 @@
       </w:rPr>
     </w:lvl>
   </w:abstractNum>
-  <w:num w:numId="1">
+  <w:num w:numId="1" w16cid:durableId="1302466544">
     <w:abstractNumId w:val="1"/>
   </w:num>
-  <w:num w:numId="2">
+  <w:num w:numId="2" w16cid:durableId="1377269441">
     <w:abstractNumId w:val="3"/>
   </w:num>
-  <w:num w:numId="3">
+  <w:num w:numId="3" w16cid:durableId="1576473259">
     <w:abstractNumId w:val="0"/>
   </w:num>
-  <w:num w:numId="4">
+  <w:num w:numId="4" w16cid:durableId="1862234534">
     <w:abstractNumId w:val="2"/>
   </w:num>
-  <w:num w:numId="5">
+  <w:num w:numId="5" w16cid:durableId="1331905373">
     <w:abstractNumId w:val="4"/>
   </w:num>
 </w:numbering>

</xml_diff>